<commit_message>
Amelioration du compte rendu et commentaires
</commit_message>
<xml_diff>
--- a/CompteRendu.docx
+++ b/CompteRendu.docx
@@ -38,24 +38,6 @@
     </w:p>
     <w:p>
       <w:pPr>
-        <w:rPr>
-          <w:rFonts w:ascii="Arial" w:hAnsi="Arial" w:cs="Arial"/>
-          <w:sz w:val="20"/>
-          <w:szCs w:val="20"/>
-        </w:rPr>
-      </w:pPr>
-    </w:p>
-    <w:p>
-      <w:pPr>
-        <w:rPr>
-          <w:rFonts w:ascii="Arial" w:hAnsi="Arial" w:cs="Arial"/>
-          <w:sz w:val="20"/>
-          <w:szCs w:val="20"/>
-        </w:rPr>
-      </w:pPr>
-    </w:p>
-    <w:p>
-      <w:pPr>
         <w:jc w:val="center"/>
         <w:rPr>
           <w:rFonts w:ascii="Arial" w:hAnsi="Arial" w:cs="Arial"/>
@@ -94,17 +76,6 @@
     </w:p>
     <w:p>
       <w:pPr>
-        <w:jc w:val="center"/>
-        <w:rPr>
-          <w:rFonts w:ascii="Arial" w:hAnsi="Arial" w:cs="Arial"/>
-          <w:b/>
-          <w:sz w:val="20"/>
-          <w:szCs w:val="20"/>
-        </w:rPr>
-      </w:pPr>
-    </w:p>
-    <w:p>
-      <w:pPr>
         <w:rPr>
           <w:rFonts w:ascii="Arial" w:hAnsi="Arial" w:cs="Arial"/>
           <w:b/>
@@ -379,7 +350,7 @@
     <w:p>
       <w:pPr>
         <w:ind w:firstLine="708"/>
-        <w:jc w:val="both"/>
+        <w:jc w:val="center"/>
         <w:rPr>
           <w:rFonts w:ascii="Arial" w:hAnsi="Arial" w:cs="Arial"/>
           <w:sz w:val="20"/>
@@ -395,10 +366,10 @@
           <w:lang w:eastAsia="fr-FR"/>
         </w:rPr>
         <w:drawing>
-          <wp:inline distT="0" distB="0" distL="0" distR="0" wp14:anchorId="59DEEFD4" wp14:editId="0EF4CE98">
-            <wp:extent cx="4161155" cy="2345690"/>
-            <wp:effectExtent l="0" t="0" r="4445" b="0"/>
-            <wp:docPr id="1" name="Image 1" descr="../../../../../Desktop/DeroulementSchema.png"/>
+          <wp:inline distT="0" distB="0" distL="0" distR="0" wp14:anchorId="6265A0FC" wp14:editId="59A07B82">
+            <wp:extent cx="4168140" cy="2339340"/>
+            <wp:effectExtent l="0" t="0" r="0" b="0"/>
+            <wp:docPr id="3" name="Image 3" descr="../../../../../Desktop/Schema.png"/>
             <wp:cNvGraphicFramePr>
               <a:graphicFrameLocks xmlns:a="http://schemas.openxmlformats.org/drawingml/2006/main" noChangeAspect="1"/>
             </wp:cNvGraphicFramePr>
@@ -406,7 +377,7 @@
               <a:graphicData uri="http://schemas.openxmlformats.org/drawingml/2006/picture">
                 <pic:pic xmlns:pic="http://schemas.openxmlformats.org/drawingml/2006/picture">
                   <pic:nvPicPr>
-                    <pic:cNvPr id="0" name="Picture 1" descr="../../../../../Desktop/DeroulementSchema.png"/>
+                    <pic:cNvPr id="0" name="Picture 1" descr="../../../../../Desktop/Schema.png"/>
                     <pic:cNvPicPr>
                       <a:picLocks noChangeAspect="1" noChangeArrowheads="1"/>
                     </pic:cNvPicPr>
@@ -427,7 +398,7 @@
                   <pic:spPr bwMode="auto">
                     <a:xfrm>
                       <a:off x="0" y="0"/>
-                      <a:ext cx="4161155" cy="2345690"/>
+                      <a:ext cx="4168140" cy="2339340"/>
                     </a:xfrm>
                     <a:prstGeom prst="rect">
                       <a:avLst/>
@@ -565,53 +536,47 @@
           <w:sz w:val="20"/>
           <w:szCs w:val="20"/>
         </w:rPr>
-        <w:t xml:space="preserve">Nous allons maintenant parler de la technologie utilisée pour le réseau. Etant donné que nous utilisons le protocole de couche 4 nommé TCP, nous allons utiliser la bibliothèque de JAVA nommé </w:t>
-      </w:r>
-      <w:r>
-        <w:rPr>
-          <w:rFonts w:ascii="Arial" w:hAnsi="Arial" w:cs="Arial"/>
-          <w:sz w:val="20"/>
-          <w:szCs w:val="20"/>
-        </w:rPr>
-        <w:t xml:space="preserve">java.net.Socket. Ainsi, notre classe serveur va détenir sa socket sur le port précisé en paramètre de son constructeur. Ensuite, nous aurons tous les clients qui auront chacun leur socket qui sera passée en paramètre de leur constructeur, après l’avoir obtenue lors du accept côté serveur. Chaque client aura donc accès à son buffer en écriture et en lecture pour communiquer avec l’utilisateur. </w:t>
-      </w:r>
-    </w:p>
-    <w:p>
-      <w:pPr>
-        <w:jc w:val="both"/>
-        <w:rPr>
-          <w:rFonts w:ascii="Arial" w:hAnsi="Arial" w:cs="Arial"/>
-          <w:sz w:val="20"/>
-          <w:szCs w:val="20"/>
-        </w:rPr>
-      </w:pPr>
-    </w:p>
-    <w:p>
-      <w:pPr>
-        <w:jc w:val="both"/>
-        <w:rPr>
-          <w:rFonts w:ascii="Arial" w:hAnsi="Arial" w:cs="Arial"/>
-          <w:sz w:val="20"/>
-          <w:szCs w:val="20"/>
-        </w:rPr>
-      </w:pPr>
-    </w:p>
-    <w:p>
-      <w:pPr>
-        <w:jc w:val="both"/>
-        <w:rPr>
-          <w:rFonts w:ascii="Arial" w:hAnsi="Arial" w:cs="Arial"/>
-          <w:sz w:val="20"/>
-          <w:szCs w:val="20"/>
-        </w:rPr>
-      </w:pPr>
-      <w:r>
-        <w:rPr>
-          <w:rFonts w:ascii="Arial" w:hAnsi="Arial" w:cs="Arial"/>
-          <w:sz w:val="20"/>
-          <w:szCs w:val="20"/>
-        </w:rPr>
-        <w:tab/>
+        <w:t>Nous allons maintenant parler de la technologie utilisée pour le réseau. Etant donné que nous utilisons le protocole de couche 4 no</w:t>
+      </w:r>
+      <w:r>
+        <w:rPr>
+          <w:rFonts w:ascii="Arial" w:hAnsi="Arial" w:cs="Arial"/>
+          <w:sz w:val="20"/>
+          <w:szCs w:val="20"/>
+        </w:rPr>
+        <w:t>mmé TCP, nous allons utiliser les</w:t>
+      </w:r>
+      <w:r>
+        <w:rPr>
+          <w:rFonts w:ascii="Arial" w:hAnsi="Arial" w:cs="Arial"/>
+          <w:sz w:val="20"/>
+          <w:szCs w:val="20"/>
+        </w:rPr>
+        <w:t xml:space="preserve"> bibliothèque</w:t>
+      </w:r>
+      <w:r>
+        <w:rPr>
+          <w:rFonts w:ascii="Arial" w:hAnsi="Arial" w:cs="Arial"/>
+          <w:sz w:val="20"/>
+          <w:szCs w:val="20"/>
+        </w:rPr>
+        <w:t>s</w:t>
+      </w:r>
+      <w:r>
+        <w:rPr>
+          <w:rFonts w:ascii="Arial" w:hAnsi="Arial" w:cs="Arial"/>
+          <w:sz w:val="20"/>
+          <w:szCs w:val="20"/>
+        </w:rPr>
+        <w:t xml:space="preserve"> de JAVA nommé</w:t>
+      </w:r>
+      <w:r>
+        <w:rPr>
+          <w:rFonts w:ascii="Arial" w:hAnsi="Arial" w:cs="Arial"/>
+          <w:sz w:val="20"/>
+          <w:szCs w:val="20"/>
+        </w:rPr>
+        <w:t>es</w:t>
       </w:r>
       <w:r>
         <w:rPr>
@@ -621,26 +586,321 @@
         </w:rPr>
         <w:t xml:space="preserve"> </w:t>
       </w:r>
-    </w:p>
-    <w:p>
-      <w:pPr>
-        <w:jc w:val="both"/>
-        <w:rPr>
-          <w:rFonts w:ascii="Arial" w:hAnsi="Arial" w:cs="Arial"/>
-          <w:sz w:val="20"/>
-          <w:szCs w:val="20"/>
-        </w:rPr>
-      </w:pPr>
-    </w:p>
-    <w:p>
-      <w:pPr>
-        <w:jc w:val="both"/>
-        <w:rPr>
-          <w:rFonts w:ascii="Arial" w:hAnsi="Arial" w:cs="Arial"/>
-          <w:sz w:val="20"/>
-          <w:szCs w:val="20"/>
-        </w:rPr>
-      </w:pPr>
+      <w:r>
+        <w:rPr>
+          <w:rFonts w:ascii="Arial" w:hAnsi="Arial" w:cs="Arial"/>
+          <w:i/>
+          <w:sz w:val="20"/>
+          <w:szCs w:val="20"/>
+        </w:rPr>
+        <w:t>java.net.Socket</w:t>
+      </w:r>
+      <w:r>
+        <w:rPr>
+          <w:rFonts w:ascii="Arial" w:hAnsi="Arial" w:cs="Arial"/>
+          <w:sz w:val="20"/>
+          <w:szCs w:val="20"/>
+        </w:rPr>
+        <w:t xml:space="preserve"> et </w:t>
+      </w:r>
+      <w:r>
+        <w:rPr>
+          <w:rFonts w:ascii="Arial" w:hAnsi="Arial" w:cs="Arial"/>
+          <w:i/>
+          <w:sz w:val="20"/>
+          <w:szCs w:val="20"/>
+        </w:rPr>
+        <w:t>java.net.ServerSocket</w:t>
+      </w:r>
+      <w:r>
+        <w:rPr>
+          <w:rFonts w:ascii="Arial" w:hAnsi="Arial" w:cs="Arial"/>
+          <w:i/>
+          <w:sz w:val="20"/>
+          <w:szCs w:val="20"/>
+        </w:rPr>
+        <w:t>.</w:t>
+      </w:r>
+      <w:r>
+        <w:rPr>
+          <w:rFonts w:ascii="Arial" w:hAnsi="Arial" w:cs="Arial"/>
+          <w:sz w:val="20"/>
+          <w:szCs w:val="20"/>
+        </w:rPr>
+        <w:t xml:space="preserve"> Ainsi, notre classe serveur va détenir sa socket sur le port précisé en paramètre de son constructeur</w:t>
+      </w:r>
+      <w:r>
+        <w:rPr>
+          <w:rFonts w:ascii="Arial" w:hAnsi="Arial" w:cs="Arial"/>
+          <w:sz w:val="20"/>
+          <w:szCs w:val="20"/>
+        </w:rPr>
+        <w:t xml:space="preserve"> grâce à la bibliothèque </w:t>
+      </w:r>
+      <w:r>
+        <w:rPr>
+          <w:rFonts w:ascii="Arial" w:hAnsi="Arial" w:cs="Arial"/>
+          <w:i/>
+          <w:sz w:val="20"/>
+          <w:szCs w:val="20"/>
+        </w:rPr>
+        <w:t>ServerSocket</w:t>
+      </w:r>
+      <w:r>
+        <w:rPr>
+          <w:rFonts w:ascii="Arial" w:hAnsi="Arial" w:cs="Arial"/>
+          <w:sz w:val="20"/>
+          <w:szCs w:val="20"/>
+        </w:rPr>
+        <w:t xml:space="preserve"> qui permet toute la gestion d’une socket serveur</w:t>
+      </w:r>
+      <w:r>
+        <w:rPr>
+          <w:rFonts w:ascii="Arial" w:hAnsi="Arial" w:cs="Arial"/>
+          <w:sz w:val="20"/>
+          <w:szCs w:val="20"/>
+        </w:rPr>
+        <w:t xml:space="preserve">. Ensuite, </w:t>
+      </w:r>
+      <w:r>
+        <w:rPr>
+          <w:rFonts w:ascii="Arial" w:hAnsi="Arial" w:cs="Arial"/>
+          <w:sz w:val="20"/>
+          <w:szCs w:val="20"/>
+        </w:rPr>
+        <w:t>tous</w:t>
+      </w:r>
+      <w:r>
+        <w:rPr>
+          <w:rFonts w:ascii="Arial" w:hAnsi="Arial" w:cs="Arial"/>
+          <w:sz w:val="20"/>
+          <w:szCs w:val="20"/>
+        </w:rPr>
+        <w:t xml:space="preserve"> les clients qui auront chacun leur socket qui sera passée en paramètre de leur constructeur, après l’avoir obtenue lors du accept côté serveur.</w:t>
+      </w:r>
+      <w:r>
+        <w:rPr>
+          <w:rFonts w:ascii="Arial" w:hAnsi="Arial" w:cs="Arial"/>
+          <w:sz w:val="20"/>
+          <w:szCs w:val="20"/>
+        </w:rPr>
+        <w:t xml:space="preserve"> Pour les clients, nous utili</w:t>
+      </w:r>
+      <w:r>
+        <w:rPr>
+          <w:rFonts w:ascii="Arial" w:hAnsi="Arial" w:cs="Arial"/>
+          <w:sz w:val="20"/>
+          <w:szCs w:val="20"/>
+        </w:rPr>
+        <w:t xml:space="preserve">sons la </w:t>
+      </w:r>
+      <w:r>
+        <w:rPr>
+          <w:rFonts w:ascii="Arial" w:hAnsi="Arial" w:cs="Arial"/>
+          <w:sz w:val="20"/>
+          <w:szCs w:val="20"/>
+        </w:rPr>
+        <w:t>bibliothèque</w:t>
+      </w:r>
+      <w:r>
+        <w:rPr>
+          <w:rFonts w:ascii="Arial" w:hAnsi="Arial" w:cs="Arial"/>
+          <w:sz w:val="20"/>
+          <w:szCs w:val="20"/>
+        </w:rPr>
+        <w:t xml:space="preserve"> </w:t>
+      </w:r>
+      <w:r>
+        <w:rPr>
+          <w:rFonts w:ascii="Arial" w:hAnsi="Arial" w:cs="Arial"/>
+          <w:i/>
+          <w:sz w:val="20"/>
+          <w:szCs w:val="20"/>
+        </w:rPr>
+        <w:t>Socket</w:t>
+      </w:r>
+      <w:r>
+        <w:rPr>
+          <w:rFonts w:ascii="Arial" w:hAnsi="Arial" w:cs="Arial"/>
+          <w:sz w:val="20"/>
+          <w:szCs w:val="20"/>
+        </w:rPr>
+        <w:t xml:space="preserve"> car nous avons simplement besoin de manipuler des sockets et non pas de gérer l’écoute sur un port </w:t>
+      </w:r>
+      <w:r>
+        <w:rPr>
+          <w:rFonts w:ascii="Arial" w:hAnsi="Arial" w:cs="Arial"/>
+          <w:sz w:val="20"/>
+          <w:szCs w:val="20"/>
+        </w:rPr>
+        <w:t>particulier etc</w:t>
+      </w:r>
+      <w:r>
+        <w:rPr>
+          <w:rFonts w:ascii="Arial" w:hAnsi="Arial" w:cs="Arial"/>
+          <w:sz w:val="20"/>
+          <w:szCs w:val="20"/>
+        </w:rPr>
+        <w:t>.</w:t>
+      </w:r>
+      <w:r>
+        <w:rPr>
+          <w:rFonts w:ascii="Arial" w:hAnsi="Arial" w:cs="Arial"/>
+          <w:sz w:val="20"/>
+          <w:szCs w:val="20"/>
+        </w:rPr>
+        <w:t xml:space="preserve"> Chaque client aura donc accès à son buffer en écriture et en lecture pour communiquer avec l’utilisateur. </w:t>
+      </w:r>
+      <w:r>
+        <w:rPr>
+          <w:rFonts w:ascii="Arial" w:hAnsi="Arial" w:cs="Arial"/>
+          <w:sz w:val="20"/>
+          <w:szCs w:val="20"/>
+        </w:rPr>
+        <w:t xml:space="preserve">Pour cela, il aura simplement besoin d’appeler des méthodes de sa socket nommées </w:t>
+      </w:r>
+      <w:r>
+        <w:rPr>
+          <w:rFonts w:ascii="Arial" w:hAnsi="Arial" w:cs="Arial"/>
+          <w:i/>
+          <w:sz w:val="20"/>
+          <w:szCs w:val="20"/>
+        </w:rPr>
+        <w:t>getInputStream</w:t>
+      </w:r>
+      <w:r>
+        <w:rPr>
+          <w:rFonts w:ascii="Arial" w:hAnsi="Arial" w:cs="Arial"/>
+          <w:sz w:val="20"/>
+          <w:szCs w:val="20"/>
+        </w:rPr>
+        <w:t xml:space="preserve">() et </w:t>
+      </w:r>
+      <w:r>
+        <w:rPr>
+          <w:rFonts w:ascii="Arial" w:hAnsi="Arial" w:cs="Arial"/>
+          <w:i/>
+          <w:sz w:val="20"/>
+          <w:szCs w:val="20"/>
+        </w:rPr>
+        <w:t>getOutputStream</w:t>
+      </w:r>
+      <w:r>
+        <w:rPr>
+          <w:rFonts w:ascii="Arial" w:hAnsi="Arial" w:cs="Arial"/>
+          <w:sz w:val="20"/>
+          <w:szCs w:val="20"/>
+        </w:rPr>
+        <w:t>(). Pour plus de facilitées pour le client, il pourra transf</w:t>
+      </w:r>
+      <w:r>
+        <w:rPr>
+          <w:rFonts w:ascii="Arial" w:hAnsi="Arial" w:cs="Arial"/>
+          <w:sz w:val="20"/>
+          <w:szCs w:val="20"/>
+        </w:rPr>
+        <w:t xml:space="preserve">ormer les flux en buffer pour </w:t>
+      </w:r>
+      <w:r>
+        <w:rPr>
+          <w:rFonts w:ascii="Arial" w:hAnsi="Arial" w:cs="Arial"/>
+          <w:sz w:val="20"/>
+          <w:szCs w:val="20"/>
+        </w:rPr>
+        <w:t xml:space="preserve">faciliter l’écriture et la lecture. Étant donné que la bibliothèque des flux fonctionne avec le patron Décorateur, le client aura simplement à encapsuler ses flux dans les différents </w:t>
+      </w:r>
+      <w:r>
+        <w:rPr>
+          <w:rFonts w:ascii="Arial" w:hAnsi="Arial" w:cs="Arial"/>
+          <w:sz w:val="20"/>
+          <w:szCs w:val="20"/>
+        </w:rPr>
+        <w:t>constructeurs</w:t>
+      </w:r>
+      <w:r>
+        <w:rPr>
+          <w:rFonts w:ascii="Arial" w:hAnsi="Arial" w:cs="Arial"/>
+          <w:sz w:val="20"/>
+          <w:szCs w:val="20"/>
+        </w:rPr>
+        <w:t xml:space="preserve"> nommés </w:t>
+      </w:r>
+      <w:r>
+        <w:rPr>
+          <w:rFonts w:ascii="Arial" w:hAnsi="Arial" w:cs="Arial"/>
+          <w:i/>
+          <w:sz w:val="20"/>
+          <w:szCs w:val="20"/>
+        </w:rPr>
+        <w:t>InputStreamReader</w:t>
+      </w:r>
+      <w:r>
+        <w:rPr>
+          <w:rFonts w:ascii="Arial" w:hAnsi="Arial" w:cs="Arial"/>
+          <w:sz w:val="20"/>
+          <w:szCs w:val="20"/>
+        </w:rPr>
+        <w:t xml:space="preserve"> puis </w:t>
+      </w:r>
+      <w:r>
+        <w:rPr>
+          <w:rFonts w:ascii="Arial" w:hAnsi="Arial" w:cs="Arial"/>
+          <w:i/>
+          <w:sz w:val="20"/>
+          <w:szCs w:val="20"/>
+        </w:rPr>
+        <w:t>BufferedReader</w:t>
+      </w:r>
+      <w:r>
+        <w:rPr>
+          <w:rFonts w:ascii="Arial" w:hAnsi="Arial" w:cs="Arial"/>
+          <w:sz w:val="20"/>
+          <w:szCs w:val="20"/>
+        </w:rPr>
+        <w:t xml:space="preserve"> pour la lecture et </w:t>
+      </w:r>
+      <w:r>
+        <w:rPr>
+          <w:rFonts w:ascii="Arial" w:hAnsi="Arial" w:cs="Arial"/>
+          <w:i/>
+          <w:sz w:val="20"/>
+          <w:szCs w:val="20"/>
+        </w:rPr>
+        <w:t>OutputStreamWriter</w:t>
+      </w:r>
+      <w:r>
+        <w:rPr>
+          <w:rFonts w:ascii="Arial" w:hAnsi="Arial" w:cs="Arial"/>
+          <w:sz w:val="20"/>
+          <w:szCs w:val="20"/>
+        </w:rPr>
+        <w:t xml:space="preserve"> puis</w:t>
+      </w:r>
+      <w:r>
+        <w:rPr>
+          <w:rFonts w:ascii="Arial" w:hAnsi="Arial" w:cs="Arial"/>
+          <w:sz w:val="20"/>
+          <w:szCs w:val="20"/>
+        </w:rPr>
+        <w:t xml:space="preserve"> </w:t>
+      </w:r>
+      <w:r>
+        <w:rPr>
+          <w:rFonts w:ascii="Arial" w:hAnsi="Arial" w:cs="Arial"/>
+          <w:i/>
+          <w:sz w:val="20"/>
+          <w:szCs w:val="20"/>
+        </w:rPr>
+        <w:t>BufferedWriter</w:t>
+      </w:r>
+      <w:r>
+        <w:rPr>
+          <w:rFonts w:ascii="Arial" w:hAnsi="Arial" w:cs="Arial"/>
+          <w:sz w:val="20"/>
+          <w:szCs w:val="20"/>
+        </w:rPr>
+        <w:t xml:space="preserve"> pour l’écriture. </w:t>
+      </w:r>
     </w:p>
     <w:p>
       <w:pPr>
@@ -742,7 +1002,39 @@
           <w:sz w:val="20"/>
           <w:szCs w:val="20"/>
         </w:rPr>
-        <w:t xml:space="preserve"> patron de comportement nommé Observateur. En effet, nous aurons les différents observateurs qui seront les clients, et qui observeront le serveur. Ils devront s’enregistrer auprès du serveur dès qu’ils seront créés pour que celui-ci les connaisse.</w:t>
+        <w:t xml:space="preserve"> patron de comportement no</w:t>
+      </w:r>
+      <w:r>
+        <w:rPr>
+          <w:rFonts w:ascii="Arial" w:hAnsi="Arial" w:cs="Arial"/>
+          <w:sz w:val="20"/>
+          <w:szCs w:val="20"/>
+        </w:rPr>
+        <w:t xml:space="preserve">mmé Observateur. En effet, </w:t>
+      </w:r>
+      <w:r>
+        <w:rPr>
+          <w:rFonts w:ascii="Arial" w:hAnsi="Arial" w:cs="Arial"/>
+          <w:sz w:val="20"/>
+          <w:szCs w:val="20"/>
+        </w:rPr>
+        <w:t xml:space="preserve">les différents observateurs </w:t>
+      </w:r>
+      <w:r>
+        <w:rPr>
+          <w:rFonts w:ascii="Arial" w:hAnsi="Arial" w:cs="Arial"/>
+          <w:sz w:val="20"/>
+          <w:szCs w:val="20"/>
+        </w:rPr>
+        <w:t xml:space="preserve">seront les clients qui </w:t>
+      </w:r>
+      <w:r>
+        <w:rPr>
+          <w:rFonts w:ascii="Arial" w:hAnsi="Arial" w:cs="Arial"/>
+          <w:sz w:val="20"/>
+          <w:szCs w:val="20"/>
+        </w:rPr>
+        <w:t>observeront le serveur. Ils devront s’enregistrer auprès du serveur dès qu’ils seront créés pour que celui-ci les connaisse.</w:t>
       </w:r>
     </w:p>
     <w:p>
@@ -826,8 +1118,8 @@
           <w:lang w:eastAsia="fr-FR"/>
         </w:rPr>
         <w:drawing>
-          <wp:inline distT="0" distB="0" distL="0" distR="0" wp14:anchorId="79F45CEE" wp14:editId="2E9E1637">
-            <wp:extent cx="4177958" cy="3165050"/>
+          <wp:inline distT="0" distB="0" distL="0" distR="0" wp14:anchorId="79F45CEE" wp14:editId="3C04F326">
+            <wp:extent cx="3851539" cy="2917768"/>
             <wp:effectExtent l="0" t="0" r="0" b="0"/>
             <wp:docPr id="2" name="Image 2" descr="/Users/mathisdelaunay/Desktop/Capture d’écran 2018-01-03 à 22.31.46.png"/>
             <wp:cNvGraphicFramePr>
@@ -858,7 +1150,7 @@
                   <pic:spPr bwMode="auto">
                     <a:xfrm>
                       <a:off x="0" y="0"/>
-                      <a:ext cx="4205475" cy="3185896"/>
+                      <a:ext cx="3888860" cy="2946041"/>
                     </a:xfrm>
                     <a:prstGeom prst="rect">
                       <a:avLst/>
@@ -1424,7 +1716,23 @@
           <w:sz w:val="20"/>
           <w:szCs w:val="20"/>
         </w:rPr>
-        <w:t xml:space="preserve"> Quand la méthode get sera executée, si la variable contenant le texte à envoyer est vide, alors on endormira le processus qui a tenter d’acceder au message. Si la méthode put est exécutée alors que la variable contient quelque chose, le processus courant sera endormi. </w:t>
+        <w:t xml:space="preserve"> Quand la méthode get sera </w:t>
+      </w:r>
+      <w:r>
+        <w:rPr>
+          <w:rFonts w:ascii="Arial" w:hAnsi="Arial" w:cs="Arial"/>
+          <w:sz w:val="20"/>
+          <w:szCs w:val="20"/>
+        </w:rPr>
+        <w:t>exécutée</w:t>
+      </w:r>
+      <w:r>
+        <w:rPr>
+          <w:rFonts w:ascii="Arial" w:hAnsi="Arial" w:cs="Arial"/>
+          <w:sz w:val="20"/>
+          <w:szCs w:val="20"/>
+        </w:rPr>
+        <w:t xml:space="preserve">, si la variable contenant le texte à envoyer est vide, alors on endormira le processus qui a tenter d’acceder au message. Si la méthode put est exécutée alors que la variable contient quelque chose, le processus courant sera endormi. </w:t>
       </w:r>
       <w:r>
         <w:rPr>
@@ -1448,50 +1756,58 @@
           <w:sz w:val="20"/>
           <w:szCs w:val="20"/>
         </w:rPr>
-        <w:t xml:space="preserve"> et il ne faut pas perdre le message à envoyer</w:t>
-      </w:r>
-      <w:r>
-        <w:rPr>
-          <w:rFonts w:ascii="Arial" w:hAnsi="Arial" w:cs="Arial"/>
-          <w:sz w:val="20"/>
-          <w:szCs w:val="20"/>
-        </w:rPr>
-        <w:t xml:space="preserve">. </w:t>
-      </w:r>
-      <w:r>
-        <w:rPr>
-          <w:rFonts w:ascii="Arial" w:hAnsi="Arial" w:cs="Arial"/>
-          <w:sz w:val="20"/>
-          <w:szCs w:val="20"/>
-        </w:rPr>
-        <w:t>Ainsi, il suffit d’endormir les Threads qui tentent d’accéder à la variable alors qu’il</w:t>
-      </w:r>
-      <w:r>
-        <w:rPr>
-          <w:rFonts w:ascii="Arial" w:hAnsi="Arial" w:cs="Arial"/>
-          <w:sz w:val="20"/>
-          <w:szCs w:val="20"/>
-        </w:rPr>
-        <w:t>s</w:t>
-      </w:r>
-      <w:r>
-        <w:rPr>
-          <w:rFonts w:ascii="Arial" w:hAnsi="Arial" w:cs="Arial"/>
-          <w:sz w:val="20"/>
-          <w:szCs w:val="20"/>
-        </w:rPr>
-        <w:t xml:space="preserve"> n’ont pas le droit, puis de les révei</w:t>
-      </w:r>
-      <w:r>
-        <w:rPr>
-          <w:rFonts w:ascii="Arial" w:hAnsi="Arial" w:cs="Arial"/>
-          <w:sz w:val="20"/>
-          <w:szCs w:val="20"/>
-        </w:rPr>
-        <w:t xml:space="preserve">ller une fois qu’ils le peuvent quand l’état de la variable a changé. Cela assure donc une certaine synchronisation.  </w:t>
+        <w:t xml:space="preserve"> et il ne faut pas perdre le </w:t>
       </w:r>
       <w:bookmarkStart w:id="0" w:name="_GoBack"/>
       <w:bookmarkEnd w:id="0"/>
+      <w:r>
+        <w:rPr>
+          <w:rFonts w:ascii="Arial" w:hAnsi="Arial" w:cs="Arial"/>
+          <w:sz w:val="20"/>
+          <w:szCs w:val="20"/>
+        </w:rPr>
+        <w:t>message à envoyer</w:t>
+      </w:r>
+      <w:r>
+        <w:rPr>
+          <w:rFonts w:ascii="Arial" w:hAnsi="Arial" w:cs="Arial"/>
+          <w:sz w:val="20"/>
+          <w:szCs w:val="20"/>
+        </w:rPr>
+        <w:t xml:space="preserve">. </w:t>
+      </w:r>
+      <w:r>
+        <w:rPr>
+          <w:rFonts w:ascii="Arial" w:hAnsi="Arial" w:cs="Arial"/>
+          <w:sz w:val="20"/>
+          <w:szCs w:val="20"/>
+        </w:rPr>
+        <w:t>Ainsi, il suffit d’endormir les Threads qui tentent d’accéder à la variable alors qu’il</w:t>
+      </w:r>
+      <w:r>
+        <w:rPr>
+          <w:rFonts w:ascii="Arial" w:hAnsi="Arial" w:cs="Arial"/>
+          <w:sz w:val="20"/>
+          <w:szCs w:val="20"/>
+        </w:rPr>
+        <w:t>s</w:t>
+      </w:r>
+      <w:r>
+        <w:rPr>
+          <w:rFonts w:ascii="Arial" w:hAnsi="Arial" w:cs="Arial"/>
+          <w:sz w:val="20"/>
+          <w:szCs w:val="20"/>
+        </w:rPr>
+        <w:t xml:space="preserve"> n’ont pas le droit, puis de les révei</w:t>
+      </w:r>
+      <w:r>
+        <w:rPr>
+          <w:rFonts w:ascii="Arial" w:hAnsi="Arial" w:cs="Arial"/>
+          <w:sz w:val="20"/>
+          <w:szCs w:val="20"/>
+        </w:rPr>
+        <w:t xml:space="preserve">ller une fois qu’ils le peuvent quand l’état de la variable a changé. Cela assure donc une certaine synchronisation.  </w:t>
+      </w:r>
     </w:p>
     <w:p>
       <w:pPr>

</xml_diff>

<commit_message>
Amelioration du compte rendu et commentaires, et quitter proprement le serveur
</commit_message>
<xml_diff>
--- a/CompteRendu.docx
+++ b/CompteRendu.docx
@@ -277,7 +277,73 @@
           <w:sz w:val="20"/>
           <w:szCs w:val="20"/>
         </w:rPr>
-        <w:t xml:space="preserve">. Nous avons décidé d’implémenter l’interface Runnable pour nos classes. En effet, pour </w:t>
+        <w:t xml:space="preserve">. </w:t>
+      </w:r>
+      <w:r>
+        <w:rPr>
+          <w:rFonts w:ascii="Arial" w:hAnsi="Arial" w:cs="Arial"/>
+          <w:sz w:val="20"/>
+          <w:szCs w:val="20"/>
+        </w:rPr>
+        <w:t>Ch</w:t>
+      </w:r>
+      <w:r>
+        <w:rPr>
+          <w:rFonts w:ascii="Arial" w:hAnsi="Arial" w:cs="Arial"/>
+          <w:sz w:val="20"/>
+          <w:szCs w:val="20"/>
+        </w:rPr>
+        <w:t>a</w:t>
+      </w:r>
+      <w:r>
+        <w:rPr>
+          <w:rFonts w:ascii="Arial" w:hAnsi="Arial" w:cs="Arial"/>
+          <w:sz w:val="20"/>
+          <w:szCs w:val="20"/>
+        </w:rPr>
+        <w:t>que Thread client se terminera lors de</w:t>
+      </w:r>
+      <w:r>
+        <w:rPr>
+          <w:rFonts w:ascii="Arial" w:hAnsi="Arial" w:cs="Arial"/>
+          <w:sz w:val="20"/>
+          <w:szCs w:val="20"/>
+        </w:rPr>
+        <w:t xml:space="preserve"> la déconnexion du Telnet avec lequel il communiquait grâce au mot clé </w:t>
+      </w:r>
+      <w:r>
+        <w:rPr>
+          <w:rFonts w:ascii="Arial" w:hAnsi="Arial" w:cs="Arial"/>
+          <w:i/>
+          <w:sz w:val="20"/>
+          <w:szCs w:val="20"/>
+        </w:rPr>
+        <w:t>« bye ».</w:t>
+      </w:r>
+      <w:r>
+        <w:rPr>
+          <w:rFonts w:ascii="Arial" w:hAnsi="Arial" w:cs="Arial"/>
+          <w:i/>
+          <w:sz w:val="20"/>
+          <w:szCs w:val="20"/>
+        </w:rPr>
+        <w:t xml:space="preserve"> </w:t>
+      </w:r>
+      <w:r>
+        <w:rPr>
+          <w:rFonts w:ascii="Arial" w:hAnsi="Arial" w:cs="Arial"/>
+          <w:sz w:val="20"/>
+          <w:szCs w:val="20"/>
+        </w:rPr>
+        <w:t xml:space="preserve">Concernant le Thread Serveur, on pourra l’arrêter en tapant la commande /shutdown sur la console serveur. </w:t>
+      </w:r>
+      <w:r>
+        <w:rPr>
+          <w:rFonts w:ascii="Arial" w:hAnsi="Arial" w:cs="Arial"/>
+          <w:sz w:val="20"/>
+          <w:szCs w:val="20"/>
+        </w:rPr>
+        <w:t xml:space="preserve">Nous avons décidé d’implémenter l’interface Runnable pour nos classes. En effet, pour </w:t>
       </w:r>
       <w:r>
         <w:rPr>
@@ -335,6 +401,8 @@
         </w:rPr>
         <w:t xml:space="preserve">Voici donc le fonctionnement global des Thread : </w:t>
       </w:r>
+      <w:bookmarkStart w:id="0" w:name="_GoBack"/>
+      <w:bookmarkEnd w:id="0"/>
     </w:p>
     <w:p>
       <w:pPr>
@@ -807,7 +875,16 @@
           <w:sz w:val="20"/>
           <w:szCs w:val="20"/>
         </w:rPr>
-        <w:t xml:space="preserve">faciliter l’écriture et la lecture. Étant donné que la bibliothèque des flux fonctionne avec le patron Décorateur, le client aura simplement à encapsuler ses flux dans les différents </w:t>
+        <w:t xml:space="preserve">faciliter l’écriture et la lecture. Étant donné que la bibliothèque des flux fonctionne avec le patron Décorateur, le client aura simplement à encapsuler ses </w:t>
+      </w:r>
+      <w:r>
+        <w:rPr>
+          <w:rFonts w:ascii="Arial" w:hAnsi="Arial" w:cs="Arial"/>
+          <w:sz w:val="20"/>
+          <w:szCs w:val="20"/>
+        </w:rPr>
+        <w:lastRenderedPageBreak/>
+        <w:t xml:space="preserve">flux dans les différents </w:t>
       </w:r>
       <w:r>
         <w:rPr>
@@ -930,7 +1007,6 @@
           <w:sz w:val="22"/>
           <w:szCs w:val="20"/>
         </w:rPr>
-        <w:lastRenderedPageBreak/>
         <w:t xml:space="preserve">Le patron Observateur </w:t>
       </w:r>
     </w:p>
@@ -1756,17 +1832,7 @@
           <w:sz w:val="20"/>
           <w:szCs w:val="20"/>
         </w:rPr>
-        <w:t xml:space="preserve"> et il ne faut pas perdre le </w:t>
-      </w:r>
-      <w:bookmarkStart w:id="0" w:name="_GoBack"/>
-      <w:bookmarkEnd w:id="0"/>
-      <w:r>
-        <w:rPr>
-          <w:rFonts w:ascii="Arial" w:hAnsi="Arial" w:cs="Arial"/>
-          <w:sz w:val="20"/>
-          <w:szCs w:val="20"/>
-        </w:rPr>
-        <w:t>message à envoyer</w:t>
+        <w:t xml:space="preserve"> et il ne faut pas perdre le message à envoyer</w:t>
       </w:r>
       <w:r>
         <w:rPr>

</xml_diff>